<commit_message>
Add 'land' as entity/relation
</commit_message>
<xml_diff>
--- a/2_Logischer_Entwurf_Boyce_Codd_Normalform.docx
+++ b/2_Logischer_Entwurf_Boyce_Codd_Normalform.docx
@@ -85,13 +85,7 @@
         <w:rPr>
           <w:bCs/>
         </w:rPr>
-        <w:t xml:space="preserve">alternativ: </w:t>
-      </w:r>
-      <w:r>
-        <w:rPr>
-          <w:bCs/>
-        </w:rPr>
-        <w:t>Kunde = ({</w:t>
+        <w:t>alternativ: Kunde = ({</w:t>
       </w:r>
       <w:proofErr w:type="spellStart"/>
       <w:r>
@@ -130,13 +124,7 @@
         <w:rPr>
           <w:bCs/>
         </w:rPr>
-        <w:t>})</w:t>
-      </w:r>
-      <w:r>
-        <w:rPr>
-          <w:bCs/>
-        </w:rPr>
-        <w:t xml:space="preserve"> )</w:t>
+        <w:t>}) )</w:t>
       </w:r>
     </w:p>
     <w:p>
@@ -164,7 +152,55 @@
         <w:rPr>
           <w:bCs/>
         </w:rPr>
-        <w:t>, land, stadt, plz, strasse, hausnr})</w:t>
+        <w:t>, land, stadt, plz, strasse, hausnr</w:t>
+      </w:r>
+      <w:r>
+        <w:rPr>
+          <w:bCs/>
+        </w:rPr>
+        <w:t xml:space="preserve">, </w:t>
+      </w:r>
+      <w:proofErr w:type="spellStart"/>
+      <w:r>
+        <w:rPr>
+          <w:bCs/>
+          <w:u w:val="dotted"/>
+        </w:rPr>
+        <w:t>liegt_in</w:t>
+      </w:r>
+      <w:proofErr w:type="spellEnd"/>
+      <w:r>
+        <w:rPr>
+          <w:bCs/>
+        </w:rPr>
+        <w:t>})</w:t>
+      </w:r>
+    </w:p>
+    <w:p>
+      <w:pPr>
+        <w:rPr>
+          <w:bCs/>
+        </w:rPr>
+      </w:pPr>
+      <w:r>
+        <w:rPr>
+          <w:bCs/>
+        </w:rPr>
+        <w:t>Land = ({</w:t>
+      </w:r>
+      <w:proofErr w:type="spellStart"/>
+      <w:r>
+        <w:rPr>
+          <w:bCs/>
+        </w:rPr>
+        <w:t>landname</w:t>
+      </w:r>
+      <w:proofErr w:type="spellEnd"/>
+      <w:r>
+        <w:rPr>
+          <w:bCs/>
+        </w:rPr>
+        <w:t>})</w:t>
       </w:r>
     </w:p>
     <w:p>

</xml_diff>

<commit_message>
Add 'kundeID' in relation 'kunde'
</commit_message>
<xml_diff>
--- a/2_Logischer_Entwurf_Boyce_Codd_Normalform.docx
+++ b/2_Logischer_Entwurf_Boyce_Codd_Normalform.docx
@@ -41,10 +41,31 @@
         </w:rPr>
         <w:t>Kunde = ({</w:t>
       </w:r>
-      <w:r>
-        <w:rPr>
-          <w:bCs/>
-          <w:u w:val="single"/>
+      <w:proofErr w:type="spellStart"/>
+      <w:r>
+        <w:rPr>
+          <w:bCs/>
+          <w:u w:val="single"/>
+        </w:rPr>
+        <w:t>kundeID</w:t>
+      </w:r>
+      <w:proofErr w:type="spellEnd"/>
+      <w:r>
+        <w:rPr>
+          <w:bCs/>
+          <w:u w:val="single"/>
+        </w:rPr>
+        <w:t>,</w:t>
+      </w:r>
+      <w:r>
+        <w:rPr>
+          <w:bCs/>
+        </w:rPr>
+        <w:t xml:space="preserve"> </w:t>
+      </w:r>
+      <w:r>
+        <w:rPr>
+          <w:bCs/>
         </w:rPr>
         <w:t>mail</w:t>
       </w:r>
@@ -61,70 +82,11 @@
         </w:rPr>
         <w:t>wohnt</w:t>
       </w:r>
-      <w:proofErr w:type="gramStart"/>
       <w:r>
         <w:rPr>
           <w:bCs/>
         </w:rPr>
         <w:t>})</w:t>
-      </w:r>
-      <w:r>
-        <w:rPr>
-          <w:bCs/>
-        </w:rPr>
-        <w:t xml:space="preserve">  </w:t>
-      </w:r>
-      <w:r>
-        <w:rPr>
-          <w:bCs/>
-        </w:rPr>
-        <w:t>(</w:t>
-      </w:r>
-      <w:proofErr w:type="gramEnd"/>
-      <w:r>
-        <w:rPr>
-          <w:bCs/>
-        </w:rPr>
-        <w:t>alternativ: Kunde = ({</w:t>
-      </w:r>
-      <w:proofErr w:type="spellStart"/>
-      <w:r>
-        <w:rPr>
-          <w:bCs/>
-          <w:u w:val="single"/>
-        </w:rPr>
-        <w:t>kundeID</w:t>
-      </w:r>
-      <w:proofErr w:type="spellEnd"/>
-      <w:r>
-        <w:rPr>
-          <w:bCs/>
-        </w:rPr>
-        <w:t xml:space="preserve">, </w:t>
-      </w:r>
-      <w:r>
-        <w:rPr>
-          <w:bCs/>
-        </w:rPr>
-        <w:t>mail</w:t>
-      </w:r>
-      <w:r>
-        <w:rPr>
-          <w:bCs/>
-        </w:rPr>
-        <w:t xml:space="preserve">, </w:t>
-      </w:r>
-      <w:r>
-        <w:rPr>
-          <w:bCs/>
-        </w:rPr>
-        <w:t>…</w:t>
-      </w:r>
-      <w:r>
-        <w:rPr>
-          <w:bCs/>
-        </w:rPr>
-        <w:t>}) )</w:t>
       </w:r>
     </w:p>
     <w:p>

</xml_diff>

<commit_message>
Finish work on GUI
</commit_message>
<xml_diff>
--- a/2_Logischer_Entwurf_Boyce_Codd_Normalform.docx
+++ b/2_Logischer_Entwurf_Boyce_Codd_Normalform.docx
@@ -41,7 +41,6 @@
         </w:rPr>
         <w:t>Kunde = ({</w:t>
       </w:r>
-      <w:proofErr w:type="spellStart"/>
       <w:r>
         <w:rPr>
           <w:bCs/>
@@ -49,7 +48,6 @@
         </w:rPr>
         <w:t>kundeID</w:t>
       </w:r>
-      <w:proofErr w:type="spellEnd"/>
       <w:r>
         <w:rPr>
           <w:bCs/>
@@ -80,7 +78,7 @@
           <w:bCs/>
           <w:u w:val="dotted"/>
         </w:rPr>
-        <w:t>wohnt</w:t>
+        <w:t>adressID</w:t>
       </w:r>
       <w:r>
         <w:rPr>
@@ -101,7 +99,6 @@
         </w:rPr>
         <w:t>Adresse = ({</w:t>
       </w:r>
-      <w:proofErr w:type="spellStart"/>
       <w:r>
         <w:rPr>
           <w:bCs/>
@@ -109,12 +106,11 @@
         </w:rPr>
         <w:t>adressID</w:t>
       </w:r>
-      <w:proofErr w:type="spellEnd"/>
-      <w:r>
-        <w:rPr>
-          <w:bCs/>
-        </w:rPr>
-        <w:t>, land, stadt, plz, strasse, hausnr</w:t>
+      <w:r>
+        <w:rPr>
+          <w:bCs/>
+        </w:rPr>
+        <w:t>, stadt, plz, strasse, hausnr</w:t>
       </w:r>
       <w:r>
         <w:rPr>
@@ -122,15 +118,13 @@
         </w:rPr>
         <w:t xml:space="preserve">, </w:t>
       </w:r>
-      <w:proofErr w:type="spellStart"/>
       <w:r>
         <w:rPr>
           <w:bCs/>
           <w:u w:val="dotted"/>
         </w:rPr>
-        <w:t>liegt_in</w:t>
-      </w:r>
-      <w:proofErr w:type="spellEnd"/>
+        <w:t>landname</w:t>
+      </w:r>
       <w:r>
         <w:rPr>
           <w:bCs/>
@@ -150,7 +144,6 @@
         </w:rPr>
         <w:t>Land = ({</w:t>
       </w:r>
-      <w:proofErr w:type="spellStart"/>
       <w:r>
         <w:rPr>
           <w:bCs/>
@@ -158,7 +151,6 @@
         </w:rPr>
         <w:t>landname</w:t>
       </w:r>
-      <w:proofErr w:type="spellEnd"/>
       <w:r>
         <w:rPr>
           <w:bCs/>
@@ -178,7 +170,6 @@
         </w:rPr>
         <w:t>Ferienwohnung = ({</w:t>
       </w:r>
-      <w:proofErr w:type="spellStart"/>
       <w:r>
         <w:rPr>
           <w:bCs/>
@@ -193,36 +184,332 @@
         </w:rPr>
         <w:t>name</w:t>
       </w:r>
-      <w:proofErr w:type="spellEnd"/>
-      <w:r>
-        <w:rPr>
-          <w:bCs/>
+      <w:r>
+        <w:rPr>
+          <w:bCs/>
+        </w:rPr>
+        <w:t xml:space="preserve">, zimmer, groesse, preis, </w:t>
+      </w:r>
+      <w:r>
+        <w:rPr>
+          <w:bCs/>
+          <w:u w:val="dotted"/>
+        </w:rPr>
+        <w:t>adressID</w:t>
+      </w:r>
+      <w:r>
+        <w:rPr>
+          <w:bCs/>
+        </w:rPr>
+        <w:t>})</w:t>
+      </w:r>
+    </w:p>
+    <w:p>
+      <w:pPr>
+        <w:rPr>
+          <w:bCs/>
+        </w:rPr>
+      </w:pPr>
+      <w:r>
+        <w:rPr>
+          <w:bCs/>
+        </w:rPr>
+        <w:t>Bild = {</w:t>
+      </w:r>
+      <w:r>
+        <w:rPr>
+          <w:bCs/>
+          <w:u w:val="double"/>
+        </w:rPr>
+        <w:t>bildname</w:t>
+      </w:r>
+      <w:r>
+        <w:rPr>
+          <w:bCs/>
+          <w:u w:val="double"/>
         </w:rPr>
         <w:t xml:space="preserve">, </w:t>
       </w:r>
-      <w:proofErr w:type="spellStart"/>
-      <w:r>
-        <w:rPr>
-          <w:bCs/>
-        </w:rPr>
-        <w:t>zimmer</w:t>
-      </w:r>
-      <w:proofErr w:type="spellEnd"/>
-      <w:r>
-        <w:rPr>
-          <w:bCs/>
-        </w:rPr>
-        <w:t xml:space="preserve">, groesse, preis, </w:t>
-      </w:r>
-      <w:proofErr w:type="spellStart"/>
+      <w:r>
+        <w:rPr>
+          <w:bCs/>
+          <w:u w:val="double"/>
+        </w:rPr>
+        <w:t>fwname</w:t>
+      </w:r>
+      <w:r>
+        <w:rPr>
+          <w:bCs/>
+        </w:rPr>
+        <w:t>}</w:t>
+      </w:r>
+    </w:p>
+    <w:p>
+      <w:pPr>
+        <w:rPr>
+          <w:bCs/>
+        </w:rPr>
+      </w:pPr>
+      <w:r>
+        <w:rPr>
+          <w:bCs/>
+        </w:rPr>
+        <w:t>Ausstattung = ({</w:t>
+      </w:r>
+      <w:r>
+        <w:rPr>
+          <w:bCs/>
+          <w:u w:val="single"/>
+        </w:rPr>
+        <w:t>ausstattungs</w:t>
+      </w:r>
+      <w:r>
+        <w:rPr>
+          <w:bCs/>
+          <w:u w:val="single"/>
+        </w:rPr>
+        <w:t>name</w:t>
+      </w:r>
+      <w:r>
+        <w:rPr>
+          <w:bCs/>
+        </w:rPr>
+        <w:t>})</w:t>
+      </w:r>
+    </w:p>
+    <w:p>
+      <w:pPr>
+        <w:rPr>
+          <w:bCs/>
+        </w:rPr>
+      </w:pPr>
+      <w:r>
+        <w:rPr>
+          <w:bCs/>
+        </w:rPr>
+        <w:t>Attraktion = ({</w:t>
+      </w:r>
+      <w:r>
+        <w:rPr>
+          <w:bCs/>
+          <w:u w:val="single"/>
+        </w:rPr>
+        <w:t>attraktions</w:t>
+      </w:r>
+      <w:r>
+        <w:rPr>
+          <w:bCs/>
+          <w:u w:val="single"/>
+        </w:rPr>
+        <w:t>name</w:t>
+      </w:r>
+      <w:r>
+        <w:rPr>
+          <w:bCs/>
+        </w:rPr>
+        <w:t>, beschreibung})</w:t>
+      </w:r>
+    </w:p>
+    <w:p>
+      <w:pPr>
+        <w:rPr>
+          <w:bCs/>
+        </w:rPr>
+      </w:pPr>
+      <w:r>
+        <w:rPr>
+          <w:bCs/>
+        </w:rPr>
+        <w:t>Buchung</w:t>
+      </w:r>
+      <w:r>
+        <w:rPr>
+          <w:bCs/>
+        </w:rPr>
+        <w:t xml:space="preserve"> </w:t>
+      </w:r>
+      <w:r>
+        <w:rPr>
+          <w:bCs/>
+        </w:rPr>
+        <w:t>=</w:t>
+      </w:r>
+      <w:r>
+        <w:rPr>
+          <w:bCs/>
+        </w:rPr>
+        <w:t xml:space="preserve"> </w:t>
+      </w:r>
+      <w:r>
+        <w:rPr>
+          <w:bCs/>
+        </w:rPr>
+        <w:t>({</w:t>
+      </w:r>
+      <w:r>
+        <w:rPr>
+          <w:bCs/>
+          <w:u w:val="single"/>
+        </w:rPr>
+        <w:t>buchu</w:t>
+      </w:r>
+      <w:r>
+        <w:rPr>
+          <w:bCs/>
+          <w:u w:val="single"/>
+        </w:rPr>
+        <w:t>n</w:t>
+      </w:r>
+      <w:r>
+        <w:rPr>
+          <w:bCs/>
+          <w:u w:val="single"/>
+        </w:rPr>
+        <w:t>gsnr</w:t>
+      </w:r>
+      <w:r>
+        <w:rPr>
+          <w:bCs/>
+        </w:rPr>
+        <w:t>,</w:t>
+      </w:r>
+      <w:r>
+        <w:rPr>
+          <w:bCs/>
+        </w:rPr>
+        <w:t xml:space="preserve"> </w:t>
+      </w:r>
+      <w:r>
+        <w:rPr>
+          <w:bCs/>
+        </w:rPr>
+        <w:t>buchungsdatum,</w:t>
+      </w:r>
+      <w:r>
+        <w:rPr>
+          <w:bCs/>
+        </w:rPr>
+        <w:t xml:space="preserve"> </w:t>
+      </w:r>
+      <w:r>
+        <w:rPr>
+          <w:bCs/>
+        </w:rPr>
+        <w:t>s</w:t>
+      </w:r>
+      <w:r>
+        <w:rPr>
+          <w:bCs/>
+        </w:rPr>
+        <w:t>tartdatum,</w:t>
+      </w:r>
+      <w:r>
+        <w:rPr>
+          <w:bCs/>
+        </w:rPr>
+        <w:t xml:space="preserve"> </w:t>
+      </w:r>
+      <w:r>
+        <w:rPr>
+          <w:bCs/>
+        </w:rPr>
+        <w:t>enddat</w:t>
+      </w:r>
+      <w:r>
+        <w:rPr>
+          <w:bCs/>
+        </w:rPr>
+        <w:t>u</w:t>
+      </w:r>
+      <w:r>
+        <w:rPr>
+          <w:bCs/>
+        </w:rPr>
+        <w:t>m</w:t>
+      </w:r>
+      <w:r>
+        <w:rPr>
+          <w:bCs/>
+        </w:rPr>
+        <w:t>,</w:t>
+      </w:r>
+      <w:r>
+        <w:rPr>
+          <w:bCs/>
+        </w:rPr>
+        <w:t xml:space="preserve"> </w:t>
+      </w:r>
       <w:r>
         <w:rPr>
           <w:bCs/>
           <w:u w:val="dotted"/>
         </w:rPr>
-        <w:t>befindet_sich</w:t>
-      </w:r>
-      <w:proofErr w:type="spellEnd"/>
+        <w:t>kundeID</w:t>
+      </w:r>
+      <w:r>
+        <w:rPr>
+          <w:bCs/>
+        </w:rPr>
+        <w:t>,</w:t>
+      </w:r>
+      <w:r>
+        <w:rPr>
+          <w:bCs/>
+        </w:rPr>
+        <w:t xml:space="preserve"> </w:t>
+      </w:r>
+      <w:r>
+        <w:rPr>
+          <w:bCs/>
+          <w:u w:val="dotted"/>
+        </w:rPr>
+        <w:t>fwname</w:t>
+      </w:r>
+      <w:r>
+        <w:rPr>
+          <w:bCs/>
+        </w:rPr>
+        <w:t>,</w:t>
+      </w:r>
+      <w:r>
+        <w:rPr>
+          <w:bCs/>
+        </w:rPr>
+        <w:t xml:space="preserve"> </w:t>
+      </w:r>
+    </w:p>
+    <w:p>
+      <w:pPr>
+        <w:rPr>
+          <w:bCs/>
+        </w:rPr>
+      </w:pPr>
+      <w:r>
+        <w:rPr>
+          <w:bCs/>
+          <w:u w:val="dotted"/>
+        </w:rPr>
+        <w:t>bewertungsnr</w:t>
+      </w:r>
+      <w:r>
+        <w:rPr>
+          <w:bCs/>
+        </w:rPr>
+        <w:t>,</w:t>
+      </w:r>
+      <w:r>
+        <w:rPr>
+          <w:bCs/>
+        </w:rPr>
+        <w:t xml:space="preserve"> </w:t>
+      </w:r>
+      <w:r>
+        <w:rPr>
+          <w:bCs/>
+          <w:u w:val="dotted"/>
+        </w:rPr>
+        <w:t>rechnungsnr</w:t>
+      </w:r>
       <w:r>
         <w:rPr>
           <w:bCs/>
@@ -240,521 +527,187 @@
         <w:rPr>
           <w:bCs/>
         </w:rPr>
-        <w:t>Bild = {</w:t>
-      </w:r>
-      <w:proofErr w:type="spellStart"/>
+        <w:t>Rechnung = ({</w:t>
+      </w:r>
+      <w:r>
+        <w:rPr>
+          <w:bCs/>
+          <w:u w:val="single"/>
+        </w:rPr>
+        <w:t>rechnungsnr</w:t>
+      </w:r>
+      <w:r>
+        <w:rPr>
+          <w:bCs/>
+        </w:rPr>
+        <w:t>, rechnungsdatum, betrag</w:t>
+      </w:r>
+      <w:r>
+        <w:rPr>
+          <w:bCs/>
+        </w:rPr>
+        <w:t>R</w:t>
+      </w:r>
+      <w:r>
+        <w:rPr>
+          <w:bCs/>
+        </w:rPr>
+        <w:t>})</w:t>
+      </w:r>
+    </w:p>
+    <w:p>
+      <w:pPr>
+        <w:rPr>
+          <w:bCs/>
+        </w:rPr>
+      </w:pPr>
+      <w:r>
+        <w:rPr>
+          <w:bCs/>
+        </w:rPr>
+        <w:t>Anzahlung = ({</w:t>
+      </w:r>
+      <w:r>
+        <w:rPr>
+          <w:bCs/>
+          <w:u w:val="single"/>
+        </w:rPr>
+        <w:t>anzahlung</w:t>
+      </w:r>
+      <w:r>
+        <w:rPr>
+          <w:bCs/>
+          <w:u w:val="single"/>
+        </w:rPr>
+        <w:t>snr</w:t>
+      </w:r>
+      <w:r>
+        <w:rPr>
+          <w:bCs/>
+        </w:rPr>
+        <w:t>, zahlungsdatum, betrag</w:t>
+      </w:r>
+      <w:r>
+        <w:rPr>
+          <w:bCs/>
+        </w:rPr>
+        <w:t>A</w:t>
+      </w:r>
+      <w:r>
+        <w:rPr>
+          <w:bCs/>
+        </w:rPr>
+        <w:t xml:space="preserve">, </w:t>
+      </w:r>
+      <w:r>
+        <w:rPr>
+          <w:bCs/>
+          <w:u w:val="dotted"/>
+        </w:rPr>
+        <w:t>rechnungsnr</w:t>
+      </w:r>
+      <w:r>
+        <w:rPr>
+          <w:bCs/>
+        </w:rPr>
+        <w:t>})</w:t>
+      </w:r>
+    </w:p>
+    <w:p>
+      <w:pPr>
+        <w:rPr>
+          <w:bCs/>
+        </w:rPr>
+      </w:pPr>
+      <w:r>
+        <w:rPr>
+          <w:bCs/>
+        </w:rPr>
+        <w:t>Bewertung = ({</w:t>
+      </w:r>
+      <w:r>
+        <w:rPr>
+          <w:bCs/>
+          <w:u w:val="single"/>
+        </w:rPr>
+        <w:t>bewertung</w:t>
+      </w:r>
+      <w:r>
+        <w:rPr>
+          <w:bCs/>
+          <w:u w:val="single"/>
+        </w:rPr>
+        <w:t>snr</w:t>
+      </w:r>
+      <w:r>
+        <w:rPr>
+          <w:bCs/>
+        </w:rPr>
+        <w:t xml:space="preserve">, </w:t>
+      </w:r>
+      <w:r>
+        <w:rPr>
+          <w:bCs/>
+        </w:rPr>
+        <w:t xml:space="preserve">kommentar, </w:t>
+      </w:r>
+      <w:r>
+        <w:rPr>
+          <w:bCs/>
+        </w:rPr>
+        <w:t>datum, sterne})</w:t>
+      </w:r>
+    </w:p>
+    <w:p>
+      <w:pPr>
+        <w:rPr>
+          <w:bCs/>
+        </w:rPr>
+      </w:pPr>
+      <w:r>
+        <w:rPr>
+          <w:bCs/>
+        </w:rPr>
+        <w:t>ausgestattet_mit = ({</w:t>
+      </w:r>
       <w:r>
         <w:rPr>
           <w:bCs/>
           <w:u w:val="double"/>
         </w:rPr>
-        <w:t>bildname</w:t>
-      </w:r>
-      <w:proofErr w:type="spellEnd"/>
+        <w:t>fwname, ausstattungsname</w:t>
+      </w:r>
+      <w:r>
+        <w:rPr>
+          <w:bCs/>
+        </w:rPr>
+        <w:t>})</w:t>
+      </w:r>
+    </w:p>
+    <w:p>
+      <w:pPr>
+        <w:rPr>
+          <w:bCs/>
+        </w:rPr>
+      </w:pPr>
+      <w:r>
+        <w:rPr>
+          <w:bCs/>
+        </w:rPr>
+        <w:t>nahe_von = ({</w:t>
+      </w:r>
       <w:r>
         <w:rPr>
           <w:bCs/>
           <w:u w:val="double"/>
         </w:rPr>
-        <w:t xml:space="preserve">, </w:t>
-      </w:r>
-      <w:proofErr w:type="spellStart"/>
-      <w:r>
-        <w:rPr>
-          <w:bCs/>
-          <w:u w:val="double"/>
-        </w:rPr>
-        <w:t>hat_bilder</w:t>
-      </w:r>
-      <w:proofErr w:type="spellEnd"/>
-      <w:r>
-        <w:rPr>
-          <w:bCs/>
-        </w:rPr>
-        <w:t>}</w:t>
-      </w:r>
-    </w:p>
-    <w:p>
-      <w:pPr>
-        <w:rPr>
-          <w:bCs/>
-        </w:rPr>
-      </w:pPr>
-      <w:r>
-        <w:rPr>
-          <w:bCs/>
-        </w:rPr>
-        <w:t>Ausstattung = ({</w:t>
-      </w:r>
-      <w:r>
-        <w:rPr>
-          <w:bCs/>
-          <w:u w:val="single"/>
-        </w:rPr>
-        <w:t>ausstattungs</w:t>
-      </w:r>
-      <w:r>
-        <w:rPr>
-          <w:bCs/>
-          <w:u w:val="single"/>
-        </w:rPr>
-        <w:t>name</w:t>
-      </w:r>
-      <w:r>
-        <w:rPr>
-          <w:bCs/>
-        </w:rPr>
-        <w:t>})</w:t>
-      </w:r>
-    </w:p>
-    <w:p>
-      <w:pPr>
-        <w:rPr>
-          <w:bCs/>
-        </w:rPr>
-      </w:pPr>
-      <w:r>
-        <w:rPr>
-          <w:bCs/>
-        </w:rPr>
-        <w:t>Attraktion = ({</w:t>
-      </w:r>
-      <w:r>
-        <w:rPr>
-          <w:bCs/>
-          <w:u w:val="single"/>
-        </w:rPr>
-        <w:t>attraktions</w:t>
-      </w:r>
-      <w:r>
-        <w:rPr>
-          <w:bCs/>
-          <w:u w:val="single"/>
-        </w:rPr>
-        <w:t>name</w:t>
-      </w:r>
-      <w:r>
-        <w:rPr>
-          <w:bCs/>
-        </w:rPr>
-        <w:t>, beschreibung})</w:t>
-      </w:r>
-    </w:p>
-    <w:p>
-      <w:pPr>
-        <w:rPr>
-          <w:bCs/>
-        </w:rPr>
-      </w:pPr>
-      <w:r>
-        <w:rPr>
-          <w:bCs/>
-        </w:rPr>
-        <w:t>Buchung</w:t>
-      </w:r>
-      <w:r>
-        <w:rPr>
-          <w:bCs/>
-        </w:rPr>
-        <w:t xml:space="preserve"> </w:t>
-      </w:r>
-      <w:r>
-        <w:rPr>
-          <w:bCs/>
-        </w:rPr>
-        <w:t>=</w:t>
-      </w:r>
-      <w:r>
-        <w:rPr>
-          <w:bCs/>
-        </w:rPr>
-        <w:t xml:space="preserve"> </w:t>
-      </w:r>
-      <w:r>
-        <w:rPr>
-          <w:bCs/>
-        </w:rPr>
-        <w:t>({</w:t>
-      </w:r>
-      <w:r>
-        <w:rPr>
-          <w:bCs/>
-          <w:u w:val="single"/>
-        </w:rPr>
-        <w:t>buchu</w:t>
-      </w:r>
-      <w:r>
-        <w:rPr>
-          <w:bCs/>
-          <w:u w:val="single"/>
-        </w:rPr>
-        <w:t>n</w:t>
-      </w:r>
-      <w:r>
-        <w:rPr>
-          <w:bCs/>
-          <w:u w:val="single"/>
-        </w:rPr>
-        <w:t>gsnr</w:t>
-      </w:r>
-      <w:r>
-        <w:rPr>
-          <w:bCs/>
-        </w:rPr>
-        <w:t>,</w:t>
-      </w:r>
-      <w:r>
-        <w:rPr>
-          <w:bCs/>
-        </w:rPr>
-        <w:t xml:space="preserve"> </w:t>
-      </w:r>
-      <w:r>
-        <w:rPr>
-          <w:bCs/>
-        </w:rPr>
-        <w:t>buchungsdatum,</w:t>
-      </w:r>
-      <w:r>
-        <w:rPr>
-          <w:bCs/>
-        </w:rPr>
-        <w:t xml:space="preserve"> </w:t>
-      </w:r>
-      <w:r>
-        <w:rPr>
-          <w:bCs/>
-        </w:rPr>
-        <w:t>s</w:t>
-      </w:r>
-      <w:r>
-        <w:rPr>
-          <w:bCs/>
-        </w:rPr>
-        <w:t>tartdatum,</w:t>
-      </w:r>
-      <w:r>
-        <w:rPr>
-          <w:bCs/>
-        </w:rPr>
-        <w:t xml:space="preserve"> </w:t>
-      </w:r>
-      <w:r>
-        <w:rPr>
-          <w:bCs/>
-        </w:rPr>
-        <w:t>enddat</w:t>
-      </w:r>
-      <w:r>
-        <w:rPr>
-          <w:bCs/>
-        </w:rPr>
-        <w:t>u</w:t>
-      </w:r>
-      <w:r>
-        <w:rPr>
-          <w:bCs/>
-        </w:rPr>
-        <w:t>m</w:t>
-      </w:r>
-      <w:r>
-        <w:rPr>
-          <w:bCs/>
-        </w:rPr>
-        <w:t>,</w:t>
-      </w:r>
-      <w:r>
-        <w:rPr>
-          <w:bCs/>
-        </w:rPr>
-        <w:t xml:space="preserve"> </w:t>
-      </w:r>
-      <w:r>
-        <w:rPr>
-          <w:bCs/>
-          <w:u w:val="dotted"/>
-        </w:rPr>
-        <w:t>bucht</w:t>
-      </w:r>
-      <w:r>
-        <w:rPr>
-          <w:bCs/>
-        </w:rPr>
-        <w:t>,</w:t>
-      </w:r>
-      <w:r>
-        <w:rPr>
-          <w:bCs/>
-        </w:rPr>
-        <w:t xml:space="preserve"> </w:t>
-      </w:r>
-      <w:proofErr w:type="spellStart"/>
-      <w:r>
-        <w:rPr>
-          <w:bCs/>
-          <w:u w:val="dotted"/>
-        </w:rPr>
-        <w:t>wird_gebucht</w:t>
-      </w:r>
-      <w:proofErr w:type="spellEnd"/>
-      <w:r>
-        <w:rPr>
-          <w:bCs/>
-        </w:rPr>
-        <w:t>,</w:t>
-      </w:r>
-      <w:r>
-        <w:rPr>
-          <w:bCs/>
-        </w:rPr>
-        <w:t xml:space="preserve"> </w:t>
-      </w:r>
-      <w:proofErr w:type="spellStart"/>
-      <w:r>
-        <w:rPr>
-          <w:bCs/>
-          <w:u w:val="dotted"/>
-        </w:rPr>
-        <w:t>wird_bewertet</w:t>
-      </w:r>
-      <w:proofErr w:type="spellEnd"/>
-      <w:r>
-        <w:rPr>
-          <w:bCs/>
-        </w:rPr>
-        <w:t>,</w:t>
-      </w:r>
-      <w:r>
-        <w:rPr>
-          <w:bCs/>
-        </w:rPr>
-        <w:t xml:space="preserve"> </w:t>
-      </w:r>
-      <w:proofErr w:type="spellStart"/>
-      <w:r>
-        <w:rPr>
-          <w:bCs/>
-          <w:u w:val="dotted"/>
-        </w:rPr>
-        <w:t>wird_gezahlt</w:t>
-      </w:r>
-      <w:proofErr w:type="spellEnd"/>
-      <w:r>
-        <w:rPr>
-          <w:bCs/>
-        </w:rPr>
-        <w:t>})</w:t>
-      </w:r>
-    </w:p>
-    <w:p>
-      <w:pPr>
-        <w:rPr>
-          <w:bCs/>
-        </w:rPr>
-      </w:pPr>
-      <w:r>
-        <w:rPr>
-          <w:bCs/>
-        </w:rPr>
-        <w:t>Rechnung = ({</w:t>
-      </w:r>
-      <w:r>
-        <w:rPr>
-          <w:bCs/>
-          <w:u w:val="single"/>
-        </w:rPr>
-        <w:t>rechnungsnr</w:t>
-      </w:r>
-      <w:r>
-        <w:rPr>
-          <w:bCs/>
-        </w:rPr>
-        <w:t>, rechnungsdatum, betrag})</w:t>
-      </w:r>
-    </w:p>
-    <w:p>
-      <w:pPr>
-        <w:rPr>
-          <w:bCs/>
-        </w:rPr>
-      </w:pPr>
-      <w:r>
-        <w:rPr>
-          <w:bCs/>
-        </w:rPr>
-        <w:t>Anzahlung = ({</w:t>
-      </w:r>
-      <w:proofErr w:type="spellStart"/>
-      <w:r>
-        <w:rPr>
-          <w:bCs/>
-          <w:u w:val="single"/>
-        </w:rPr>
-        <w:t>anzahlung</w:t>
-      </w:r>
-      <w:r>
-        <w:rPr>
-          <w:bCs/>
-          <w:u w:val="single"/>
-        </w:rPr>
-        <w:t>snr</w:t>
-      </w:r>
-      <w:proofErr w:type="spellEnd"/>
-      <w:r>
-        <w:rPr>
-          <w:bCs/>
-        </w:rPr>
-        <w:t xml:space="preserve">, zahlungsdatum, betrag, </w:t>
-      </w:r>
-      <w:proofErr w:type="spellStart"/>
-      <w:r>
-        <w:rPr>
-          <w:bCs/>
-          <w:u w:val="dotted"/>
-        </w:rPr>
-        <w:t>teil_von</w:t>
-      </w:r>
-      <w:proofErr w:type="spellEnd"/>
-      <w:r>
-        <w:rPr>
-          <w:bCs/>
-        </w:rPr>
-        <w:t>})</w:t>
-      </w:r>
-    </w:p>
-    <w:p>
-      <w:pPr>
-        <w:rPr>
-          <w:bCs/>
-        </w:rPr>
-      </w:pPr>
-      <w:r>
-        <w:rPr>
-          <w:bCs/>
-        </w:rPr>
-        <w:t>Bewertung = ({</w:t>
-      </w:r>
-      <w:proofErr w:type="spellStart"/>
-      <w:r>
-        <w:rPr>
-          <w:bCs/>
-          <w:u w:val="single"/>
-        </w:rPr>
-        <w:t>bewertung</w:t>
-      </w:r>
-      <w:r>
-        <w:rPr>
-          <w:bCs/>
-          <w:u w:val="single"/>
-        </w:rPr>
-        <w:t>snr</w:t>
-      </w:r>
-      <w:proofErr w:type="spellEnd"/>
-      <w:r>
-        <w:rPr>
-          <w:bCs/>
-        </w:rPr>
-        <w:t>, datum, sterne})</w:t>
-      </w:r>
-    </w:p>
-    <w:p>
-      <w:pPr>
-        <w:rPr>
-          <w:bCs/>
-        </w:rPr>
-      </w:pPr>
-      <w:proofErr w:type="spellStart"/>
-      <w:r>
-        <w:rPr>
-          <w:bCs/>
-        </w:rPr>
-        <w:t>ausgestattet_mit</w:t>
-      </w:r>
-      <w:proofErr w:type="spellEnd"/>
-      <w:r>
-        <w:rPr>
-          <w:bCs/>
-        </w:rPr>
-        <w:t xml:space="preserve"> = ({</w:t>
-      </w:r>
-      <w:proofErr w:type="spellStart"/>
-      <w:r>
-        <w:rPr>
-          <w:bCs/>
-          <w:u w:val="double"/>
-        </w:rPr>
-        <w:t>fwname</w:t>
-      </w:r>
-      <w:proofErr w:type="spellEnd"/>
-      <w:r>
-        <w:rPr>
-          <w:bCs/>
-          <w:u w:val="double"/>
-        </w:rPr>
-        <w:t>, ausstattungsname</w:t>
-      </w:r>
-      <w:r>
-        <w:rPr>
-          <w:bCs/>
-        </w:rPr>
-        <w:t>})</w:t>
-      </w:r>
-    </w:p>
-    <w:p>
-      <w:pPr>
-        <w:rPr>
-          <w:bCs/>
-        </w:rPr>
-      </w:pPr>
-      <w:proofErr w:type="spellStart"/>
-      <w:r>
-        <w:rPr>
-          <w:bCs/>
-        </w:rPr>
-        <w:t>nahe_von</w:t>
-      </w:r>
-      <w:proofErr w:type="spellEnd"/>
-      <w:r>
-        <w:rPr>
-          <w:bCs/>
-        </w:rPr>
-        <w:t xml:space="preserve"> = ({</w:t>
-      </w:r>
-      <w:r>
-        <w:rPr>
-          <w:bCs/>
-          <w:u w:val="double"/>
-        </w:rPr>
-        <w:t xml:space="preserve">attraktionsname, </w:t>
-      </w:r>
-      <w:proofErr w:type="spellStart"/>
-      <w:r>
-        <w:rPr>
-          <w:bCs/>
-          <w:u w:val="double"/>
-        </w:rPr>
-        <w:t>fwname</w:t>
-      </w:r>
-      <w:proofErr w:type="spellEnd"/>
-      <w:r>
-        <w:rPr>
-          <w:bCs/>
-        </w:rPr>
-        <w:t xml:space="preserve">, </w:t>
-      </w:r>
-      <w:proofErr w:type="spellStart"/>
-      <w:r>
-        <w:rPr>
-          <w:bCs/>
-        </w:rPr>
-        <w:t>entfernung</w:t>
-      </w:r>
-      <w:proofErr w:type="spellEnd"/>
-      <w:r>
-        <w:rPr>
-          <w:bCs/>
-        </w:rPr>
-        <w:t>})</w:t>
+        <w:t>attraktionsname, fwname</w:t>
+      </w:r>
+      <w:r>
+        <w:rPr>
+          <w:bCs/>
+        </w:rPr>
+        <w:t>, entfernung})</w:t>
       </w:r>
     </w:p>
     <w:p>

</xml_diff>